<commit_message>
Adding weekly report 4
</commit_message>
<xml_diff>
--- a/Weekly Reports/Final Group.docx
+++ b/Weekly Reports/Final Group.docx
@@ -128,20 +128,22 @@
         <w:spacing w:before="100" w:beforeAutospacing="1" w:after="100" w:afterAutospacing="1" w:line="240" w:lineRule="auto"/>
         <w:rPr>
           <w:rFonts w:ascii="Times New Roman" w:eastAsia="Times New Roman" w:hAnsi="Times New Roman" w:cs="Times New Roman"/>
-          <w:sz w:val="24"/>
-          <w:szCs w:val="24"/>
-          <w:lang w:eastAsia="en-CA"/>
-        </w:rPr>
-      </w:pPr>
-      <w:r>
-        <w:rPr>
-          <w:rFonts w:ascii="Times New Roman" w:eastAsia="Times New Roman" w:hAnsi="Times New Roman" w:cs="Times New Roman"/>
           <w:b/>
           <w:bCs/>
           <w:sz w:val="24"/>
           <w:szCs w:val="24"/>
           <w:lang w:eastAsia="en-CA"/>
         </w:rPr>
+      </w:pPr>
+      <w:r>
+        <w:rPr>
+          <w:rFonts w:ascii="Times New Roman" w:eastAsia="Times New Roman" w:hAnsi="Times New Roman" w:cs="Times New Roman"/>
+          <w:b/>
+          <w:bCs/>
+          <w:sz w:val="24"/>
+          <w:szCs w:val="24"/>
+          <w:lang w:eastAsia="en-CA"/>
+        </w:rPr>
         <w:t>Area of ECE:</w:t>
       </w:r>
       <w:r>
@@ -151,18 +153,25 @@
           <w:szCs w:val="24"/>
           <w:lang w:eastAsia="en-CA"/>
         </w:rPr>
-        <w:t xml:space="preserve"> </w:t>
-      </w:r>
-      <w:r>
-        <w:rPr>
-          <w:rFonts w:ascii="Times New Roman" w:eastAsia="Times New Roman" w:hAnsi="Times New Roman" w:cs="Times New Roman"/>
-          <w:i/>
-          <w:iCs/>
-          <w:sz w:val="24"/>
-          <w:szCs w:val="24"/>
-          <w:lang w:eastAsia="en-CA"/>
-        </w:rPr>
-        <w:t>(List as many as appropriate, controls, nano, RF, etc...)</w:t>
+        <w:t xml:space="preserve"> Hardware Design, Communications, Programming,</w:t>
+      </w:r>
+      <w:r>
+        <w:rPr>
+          <w:rFonts w:ascii="Times New Roman" w:eastAsia="Times New Roman" w:hAnsi="Times New Roman" w:cs="Times New Roman"/>
+          <w:sz w:val="24"/>
+          <w:szCs w:val="24"/>
+          <w:lang w:eastAsia="en-CA"/>
+        </w:rPr>
+        <w:t xml:space="preserve"> CAD, and</w:t>
+      </w:r>
+      <w:r>
+        <w:rPr>
+          <w:rFonts w:ascii="Times New Roman" w:eastAsia="Times New Roman" w:hAnsi="Times New Roman" w:cs="Times New Roman"/>
+          <w:sz w:val="24"/>
+          <w:szCs w:val="24"/>
+          <w:lang w:eastAsia="en-CA"/>
+        </w:rPr>
+        <w:t xml:space="preserve"> Power Systems</w:t>
       </w:r>
     </w:p>
     <w:p>
@@ -186,6 +195,28 @@
         </w:rPr>
         <w:t>Likely Project Name or Area:</w:t>
       </w:r>
+      <w:r>
+        <w:rPr>
+          <w:rFonts w:ascii="Times New Roman" w:eastAsia="Times New Roman" w:hAnsi="Times New Roman" w:cs="Times New Roman"/>
+          <w:b/>
+          <w:bCs/>
+          <w:sz w:val="24"/>
+          <w:szCs w:val="24"/>
+          <w:lang w:eastAsia="en-CA"/>
+        </w:rPr>
+        <w:t xml:space="preserve"> </w:t>
+      </w:r>
+      <w:bookmarkStart w:id="0" w:name="_GoBack"/>
+      <w:r>
+        <w:rPr>
+          <w:rFonts w:ascii="Times New Roman" w:eastAsia="Times New Roman" w:hAnsi="Times New Roman" w:cs="Times New Roman"/>
+          <w:sz w:val="24"/>
+          <w:szCs w:val="24"/>
+          <w:lang w:eastAsia="en-CA"/>
+        </w:rPr>
+        <w:t>Ion Chamber Calibration Device</w:t>
+      </w:r>
+      <w:bookmarkEnd w:id="0"/>
     </w:p>
     <w:p>
       <w:pPr>
@@ -208,6 +239,26 @@
         </w:rPr>
         <w:t>TA Manager:</w:t>
       </w:r>
+      <w:r>
+        <w:rPr>
+          <w:rFonts w:ascii="Times New Roman" w:eastAsia="Times New Roman" w:hAnsi="Times New Roman" w:cs="Times New Roman"/>
+          <w:b/>
+          <w:bCs/>
+          <w:sz w:val="24"/>
+          <w:szCs w:val="24"/>
+          <w:lang w:eastAsia="en-CA"/>
+        </w:rPr>
+        <w:t xml:space="preserve"> </w:t>
+      </w:r>
+      <w:r>
+        <w:rPr>
+          <w:rFonts w:ascii="Times New Roman" w:eastAsia="Times New Roman" w:hAnsi="Times New Roman" w:cs="Times New Roman"/>
+          <w:sz w:val="24"/>
+          <w:szCs w:val="24"/>
+          <w:lang w:eastAsia="en-CA"/>
+        </w:rPr>
+        <w:t xml:space="preserve">Shi Wang (uncertain of spelling – apologies if incorrect). </w:t>
+      </w:r>
     </w:p>
     <w:p>
       <w:pPr>
@@ -239,10 +290,86 @@
           <w:szCs w:val="24"/>
           <w:lang w:eastAsia="en-CA"/>
         </w:rPr>
-        <w:t xml:space="preserve"> Alan Lim, Saeed Ansari, </w:t>
-      </w:r>
-      <w:bookmarkStart w:id="0" w:name="_GoBack"/>
-      <w:bookmarkEnd w:id="0"/>
+        <w:t xml:space="preserve"> </w:t>
+      </w:r>
+      <w:r>
+        <w:rPr>
+          <w:rFonts w:ascii="Times New Roman" w:eastAsia="Times New Roman" w:hAnsi="Times New Roman" w:cs="Times New Roman"/>
+          <w:sz w:val="24"/>
+          <w:szCs w:val="24"/>
+          <w:lang w:eastAsia="en-CA"/>
+        </w:rPr>
+        <w:t>Saeed Ansari</w:t>
+      </w:r>
+      <w:r>
+        <w:rPr>
+          <w:rFonts w:ascii="Times New Roman" w:eastAsia="Times New Roman" w:hAnsi="Times New Roman" w:cs="Times New Roman"/>
+          <w:sz w:val="24"/>
+          <w:szCs w:val="24"/>
+          <w:lang w:eastAsia="en-CA"/>
+        </w:rPr>
+        <w:t xml:space="preserve"> </w:t>
+      </w:r>
+    </w:p>
+    <w:p>
+      <w:pPr>
+        <w:spacing w:before="100" w:beforeAutospacing="1" w:after="100" w:afterAutospacing="1" w:line="240" w:lineRule="auto"/>
+        <w:rPr>
+          <w:rFonts w:ascii="Times New Roman" w:eastAsia="Times New Roman" w:hAnsi="Times New Roman" w:cs="Times New Roman"/>
+          <w:sz w:val="24"/>
+          <w:szCs w:val="24"/>
+          <w:lang w:eastAsia="en-CA"/>
+        </w:rPr>
+      </w:pPr>
+      <w:r>
+        <w:rPr>
+          <w:rFonts w:ascii="Times New Roman" w:eastAsia="Times New Roman" w:hAnsi="Times New Roman" w:cs="Times New Roman"/>
+          <w:sz w:val="24"/>
+          <w:szCs w:val="24"/>
+          <w:lang w:eastAsia="en-CA"/>
+        </w:rPr>
+        <w:t xml:space="preserve">Additional Mentor: </w:t>
+      </w:r>
+      <w:proofErr w:type="spellStart"/>
+      <w:r>
+        <w:rPr>
+          <w:rFonts w:ascii="Times New Roman" w:eastAsia="Times New Roman" w:hAnsi="Times New Roman" w:cs="Times New Roman"/>
+          <w:sz w:val="24"/>
+          <w:szCs w:val="24"/>
+          <w:lang w:eastAsia="en-CA"/>
+        </w:rPr>
+        <w:t>Utakrsh</w:t>
+      </w:r>
+      <w:proofErr w:type="spellEnd"/>
+      <w:r>
+        <w:rPr>
+          <w:rFonts w:ascii="Times New Roman" w:eastAsia="Times New Roman" w:hAnsi="Times New Roman" w:cs="Times New Roman"/>
+          <w:sz w:val="24"/>
+          <w:szCs w:val="24"/>
+          <w:lang w:eastAsia="en-CA"/>
+        </w:rPr>
+        <w:t xml:space="preserve"> Chauhan: Not a TA, but a recent Engineering Physics graduate with impactful work experience in Civil and </w:t>
+      </w:r>
+      <w:proofErr w:type="spellStart"/>
+      <w:r>
+        <w:rPr>
+          <w:rFonts w:ascii="Times New Roman" w:eastAsia="Times New Roman" w:hAnsi="Times New Roman" w:cs="Times New Roman"/>
+          <w:sz w:val="24"/>
+          <w:szCs w:val="24"/>
+          <w:lang w:eastAsia="en-CA"/>
+        </w:rPr>
+        <w:t>Mechincal</w:t>
+      </w:r>
+      <w:proofErr w:type="spellEnd"/>
+      <w:r>
+        <w:rPr>
+          <w:rFonts w:ascii="Times New Roman" w:eastAsia="Times New Roman" w:hAnsi="Times New Roman" w:cs="Times New Roman"/>
+          <w:sz w:val="24"/>
+          <w:szCs w:val="24"/>
+          <w:lang w:eastAsia="en-CA"/>
+        </w:rPr>
+        <w:t xml:space="preserve"> Engineering, Machine Learning, and Hardware Design.  </w:t>
+      </w:r>
     </w:p>
     <w:p/>
     <w:sectPr>

</xml_diff>